<commit_message>
Updated the app description
</commit_message>
<xml_diff>
--- a/Project_Description.docx
+++ b/Project_Description.docx
@@ -1,97 +1,107 @@
 
 <file path=word/document.xml><?xml version="1.0" encoding="utf-8"?>
-<w:document xmlns:wpc="http://schemas.microsoft.com/office/word/2010/wordprocessingCanvas" xmlns:cx="http://schemas.microsoft.com/office/drawing/2014/chartex" xmlns:cx1="http://schemas.microsoft.com/office/drawing/2015/9/8/chartex" xmlns:cx2="http://schemas.microsoft.com/office/drawing/2015/10/21/chartex" xmlns:cx3="http://schemas.microsoft.com/office/drawing/2016/5/9/chartex" xmlns:cx4="http://schemas.microsoft.com/office/drawing/2016/5/10/chartex" xmlns:cx5="http://schemas.microsoft.com/office/drawing/2016/5/11/chartex" xmlns:cx6="http://schemas.microsoft.com/office/drawing/2016/5/12/chartex" xmlns:cx7="http://schemas.microsoft.com/office/drawing/2016/5/13/chartex" xmlns:cx8="http://schemas.microsoft.com/office/drawing/2016/5/14/chartex" xmlns:mc="http://schemas.openxmlformats.org/markup-compatibility/2006" xmlns:aink="http://schemas.microsoft.com/office/drawing/2016/ink" xmlns:am3d="http://schemas.microsoft.com/office/drawing/2017/model3d" xmlns:o="urn:schemas-microsoft-com:office:office" xmlns:r="http://schemas.openxmlformats.org/officeDocument/2006/relationships" xmlns:m="http://schemas.openxmlformats.org/officeDocument/2006/math" xmlns:v="urn:schemas-microsoft-com:vml" xmlns:wp14="http://schemas.microsoft.com/office/word/2010/wordprocessingDrawing" xmlns:wp="http://schemas.openxmlformats.org/drawingml/2006/wordprocessingDrawing" xmlns:w10="urn:schemas-microsoft-com:office:word" xmlns:w="http://schemas.openxmlformats.org/wordprocessingml/2006/main" xmlns:w14="http://schemas.microsoft.com/office/word/2010/wordml" xmlns:w15="http://schemas.microsoft.com/office/word/2012/wordml" xmlns:w16cex="http://schemas.microsoft.com/office/word/2018/wordml/cex" xmlns:w16cid="http://schemas.microsoft.com/office/word/2016/wordml/cid" xmlns:w16="http://schemas.microsoft.com/office/word/2018/wordml" xmlns:w16se="http://schemas.microsoft.com/office/word/2015/wordml/symex" xmlns:wpg="http://schemas.microsoft.com/office/word/2010/wordprocessingGroup" xmlns:wpi="http://schemas.microsoft.com/office/word/2010/wordprocessingInk" xmlns:wne="http://schemas.microsoft.com/office/word/2006/wordml" xmlns:wps="http://schemas.microsoft.com/office/word/2010/wordprocessingShape" mc:Ignorable="w14 w15 w16se w16cid w16 w16cex wp14">
+<w:document xmlns:wpc="http://schemas.microsoft.com/office/word/2010/wordprocessingCanvas" xmlns:cx="http://schemas.microsoft.com/office/drawing/2014/chartex" xmlns:cx1="http://schemas.microsoft.com/office/drawing/2015/9/8/chartex" xmlns:cx2="http://schemas.microsoft.com/office/drawing/2015/10/21/chartex" xmlns:cx3="http://schemas.microsoft.com/office/drawing/2016/5/9/chartex" xmlns:cx4="http://schemas.microsoft.com/office/drawing/2016/5/10/chartex" xmlns:cx5="http://schemas.microsoft.com/office/drawing/2016/5/11/chartex" xmlns:cx6="http://schemas.microsoft.com/office/drawing/2016/5/12/chartex" xmlns:cx7="http://schemas.microsoft.com/office/drawing/2016/5/13/chartex" xmlns:cx8="http://schemas.microsoft.com/office/drawing/2016/5/14/chartex" xmlns:mc="http://schemas.openxmlformats.org/markup-compatibility/2006" xmlns:aink="http://schemas.microsoft.com/office/drawing/2016/ink" xmlns:am3d="http://schemas.microsoft.com/office/drawing/2017/model3d" xmlns:o="urn:schemas-microsoft-com:office:office" xmlns:r="http://schemas.openxmlformats.org/officeDocument/2006/relationships" xmlns:m="http://schemas.openxmlformats.org/officeDocument/2006/math" xmlns:v="urn:schemas-microsoft-com:vml" xmlns:wp14="http://schemas.microsoft.com/office/word/2010/wordprocessingDrawing" xmlns:wp="http://schemas.openxmlformats.org/drawingml/2006/wordprocessingDrawing" xmlns:w10="urn:schemas-microsoft-com:office:word" xmlns:w="http://schemas.openxmlformats.org/wordprocessingml/2006/main" xmlns:w14="http://schemas.microsoft.com/office/word/2010/wordml" xmlns:w15="http://schemas.microsoft.com/office/word/2012/wordml" xmlns:w16cex="http://schemas.microsoft.com/office/word/2018/wordml/cex" xmlns:w16cid="http://schemas.microsoft.com/office/word/2016/wordml/cid" xmlns:w16="http://schemas.microsoft.com/office/word/2018/wordml" xmlns:w16se="http://schemas.microsoft.com/office/word/2015/wordml/symex" xmlns:wpg="http://schemas.microsoft.com/office/word/2010/wordprocessingGroup" xmlns:wpi="http://schemas.microsoft.com/office/word/2010/wordprocessingInk" xmlns:wne="http://schemas.microsoft.com/office/word/2006/wordml" xmlns:wps="http://schemas.microsoft.com/office/word/2010/wordprocessingShape" xmlns:a="http://schemas.openxmlformats.org/drawingml/2006/main" xmlns:pic="http://schemas.openxmlformats.org/drawingml/2006/picture" xmlns:a14="http://schemas.microsoft.com/office/drawing/2010/main" mc:Ignorable="w14 w15 w16se w16cid w16 w16cex wp14">
   <w:body>
     <w:p>
-      <w:pPr>
-        <w:rPr>
-          <w:rFonts w:ascii="CMU Serif Roman" w:hAnsi="CMU Serif Roman" w:cs="CMU Serif Roman"/>
-        </w:rPr>
-      </w:pPr>
       <w:r>
-        <w:rPr>
-          <w:rFonts w:ascii="CMU Serif Roman" w:hAnsi="CMU Serif Roman" w:cs="CMU Serif Roman"/>
-        </w:rPr>
-        <w:t>I am not yet sure what my app project will be, but I would like it to involve a mechanical system (I am an ME). Some possibilities include:</w:t>
+        <w:rPr/>
+        <w:t xml:space="preserve">My application, </w:t>
+      </w:r>
+      <w:proofErr w:type="spellStart"/>
+      <w:r>
+        <w:rPr/>
+        <w:t>CarHealth</w:t>
+      </w:r>
+      <w:proofErr w:type="spellEnd"/>
+      <w:r>
+        <w:rPr/>
+        <w:t xml:space="preserve">, is vehicle telemetry reader and display. Using thermocouples and flow sensors, I will be able to measure and various internal engine parameters. The user will then be able to monitor their engine’s performance to ensure that the vehicle is running smoothly. </w:t>
       </w:r>
     </w:p>
     <w:p>
       <w:pPr>
-        <w:pStyle w:val="ListParagraph"/>
-        <w:numPr>
-          <w:ilvl w:val="0"/>
-          <w:numId w:val="1"/>
-        </w:numPr>
-        <w:rPr>
-          <w:rFonts w:ascii="CMU Serif Roman" w:hAnsi="CMU Serif Roman" w:cs="CMU Serif Roman"/>
-        </w:rPr>
+        <w:pStyle w:val="Normal"/>
+      </w:pPr>
+    </w:p>
+    <w:p>
+      <w:pPr>
+        <w:pStyle w:val="Normal"/>
       </w:pPr>
       <w:r>
-        <w:rPr>
-          <w:rFonts w:ascii="CMU Serif Roman" w:hAnsi="CMU Serif Roman" w:cs="CMU Serif Roman"/>
-        </w:rPr>
-        <w:t>An anemometer</w:t>
+        <w:rPr/>
+        <w:t xml:space="preserve">I am moving to Los Angeles shortly and I will be purchasing a sports car, so this will help me ensure that my car is performing nominally under extreme temperature conditions. </w:t>
       </w:r>
     </w:p>
     <w:p>
       <w:pPr>
-        <w:pStyle w:val="ListParagraph"/>
-        <w:numPr>
-          <w:ilvl w:val="0"/>
-          <w:numId w:val="1"/>
-        </w:numPr>
-        <w:rPr>
-          <w:rFonts w:ascii="CMU Serif Roman" w:hAnsi="CMU Serif Roman" w:cs="CMU Serif Roman"/>
-        </w:rPr>
+        <w:pStyle w:val="Normal"/>
+      </w:pPr>
+    </w:p>
+    <w:p>
+      <w:pPr>
+        <w:pStyle w:val="Normal"/>
       </w:pPr>
       <w:r>
-        <w:rPr>
-          <w:rFonts w:ascii="CMU Serif Roman" w:hAnsi="CMU Serif Roman" w:cs="CMU Serif Roman"/>
-        </w:rPr>
-        <w:t>A tachometer-</w:t>
-      </w:r>
-      <w:proofErr w:type="spellStart"/>
-      <w:r>
-        <w:rPr>
-          <w:rFonts w:ascii="CMU Serif Roman" w:hAnsi="CMU Serif Roman" w:cs="CMU Serif Roman"/>
-        </w:rPr>
-        <w:t>esque</w:t>
-      </w:r>
-      <w:proofErr w:type="spellEnd"/>
-      <w:r>
-        <w:rPr>
-          <w:rFonts w:ascii="CMU Serif Roman" w:hAnsi="CMU Serif Roman" w:cs="CMU Serif Roman"/>
-        </w:rPr>
-        <w:t xml:space="preserve"> RPM monitor</w:t>
+        <w:rPr/>
+        <w:t>I plan to set limits to certain quantities, so that the screen will illuminate red if a threshold is reached.</w:t>
       </w:r>
     </w:p>
     <w:p>
       <w:pPr>
-        <w:pStyle w:val="ListParagraph"/>
-        <w:numPr>
-          <w:ilvl w:val="0"/>
-          <w:numId w:val="1"/>
-        </w:numPr>
-        <w:rPr>
-          <w:rFonts w:ascii="CMU Serif Roman" w:hAnsi="CMU Serif Roman" w:cs="CMU Serif Roman"/>
-        </w:rPr>
+        <w:pStyle w:val="Normal"/>
+      </w:pPr>
+    </w:p>
+    <w:p>
+      <w:pPr>
+        <w:pStyle w:val="Normal"/>
       </w:pPr>
       <w:r>
-        <w:rPr>
-          <w:rFonts w:ascii="CMU Serif Roman" w:hAnsi="CMU Serif Roman" w:cs="CMU Serif Roman"/>
-        </w:rPr>
-        <w:t>A motor controller (I have an L</w:t>
-      </w:r>
-      <w:r>
-        <w:rPr>
-          <w:rFonts w:ascii="CMU Serif Roman" w:hAnsi="CMU Serif Roman" w:cs="CMU Serif Roman"/>
-        </w:rPr>
-        <w:t>298N motor driver)</w:t>
+        <w:drawing>
+          <wp:inline wp14:editId="380F24D7" wp14:anchorId="6A53F89D">
+            <wp:extent cx="4667250" cy="4667250"/>
+            <wp:effectExtent l="0" t="0" r="0" b="0"/>
+            <wp:docPr id="1255512044" name="" title=""/>
+            <wp:cNvGraphicFramePr>
+              <a:graphicFrameLocks noChangeAspect="1"/>
+            </wp:cNvGraphicFramePr>
+            <a:graphic>
+              <a:graphicData uri="http://schemas.openxmlformats.org/drawingml/2006/picture">
+                <pic:pic>
+                  <pic:nvPicPr>
+                    <pic:cNvPr id="0" name=""/>
+                    <pic:cNvPicPr/>
+                  </pic:nvPicPr>
+                  <pic:blipFill>
+                    <a:blip r:embed="R23fef4d5572f442b">
+                      <a:extLst>
+                        <a:ext xmlns:a="http://schemas.openxmlformats.org/drawingml/2006/main" uri="{28A0092B-C50C-407E-A947-70E740481C1C}">
+                          <a14:useLocalDpi val="0"/>
+                        </a:ext>
+                      </a:extLst>
+                    </a:blip>
+                    <a:stretch>
+                      <a:fillRect/>
+                    </a:stretch>
+                  </pic:blipFill>
+                  <pic:spPr>
+                    <a:xfrm>
+                      <a:off x="0" y="0"/>
+                      <a:ext cx="4667250" cy="4667250"/>
+                    </a:xfrm>
+                    <a:prstGeom prst="rect">
+                      <a:avLst/>
+                    </a:prstGeom>
+                  </pic:spPr>
+                </pic:pic>
+              </a:graphicData>
+            </a:graphic>
+          </wp:inline>
+        </w:drawing>
       </w:r>
     </w:p>
     <w:sectPr>
       <w:headerReference w:type="default" r:id="rId7"/>
-      <w:pgSz w:w="12240" w:h="15840"/>
+      <w:pgSz w:w="12240" w:h="15840" w:orient="portrait"/>
       <w:pgMar w:top="1440" w:right="1440" w:bottom="1440" w:left="1440" w:header="720" w:footer="720" w:gutter="0"/>
       <w:cols w:space="720"/>
       <w:docGrid w:linePitch="360"/>
@@ -158,6 +168,11 @@
         <w:rFonts w:ascii="CMU Serif Roman" w:hAnsi="CMU Serif Roman" w:cs="CMU Serif Roman"/>
       </w:rPr>
       <w:tab/>
+    </w:r>
+    <w:r>
+      <w:rPr>
+        <w:rFonts w:ascii="CMU Serif Roman" w:hAnsi="CMU Serif Roman" w:cs="CMU Serif Roman"/>
+      </w:rPr>
       <w:t>iOS-Milestone-Test-Project</w:t>
     </w:r>
     <w:r>
@@ -165,6 +180,11 @@
         <w:rFonts w:ascii="CMU Serif Roman" w:hAnsi="CMU Serif Roman" w:cs="CMU Serif Roman"/>
       </w:rPr>
       <w:tab/>
+    </w:r>
+    <w:r>
+      <w:rPr>
+        <w:rFonts w:ascii="CMU Serif Roman" w:hAnsi="CMU Serif Roman" w:cs="CMU Serif Roman"/>
+      </w:rPr>
       <w:t>Summer 2021</w:t>
     </w:r>
   </w:p>
@@ -186,7 +206,7 @@
         <w:ind w:left="720" w:hanging="360"/>
       </w:pPr>
       <w:rPr>
-        <w:rFonts w:ascii="Symbol" w:hAnsi="Symbol" w:hint="default"/>
+        <w:rFonts w:hint="default" w:ascii="Symbol" w:hAnsi="Symbol"/>
       </w:rPr>
     </w:lvl>
     <w:lvl w:ilvl="1" w:tplc="04090003" w:tentative="1">
@@ -198,7 +218,7 @@
         <w:ind w:left="1440" w:hanging="360"/>
       </w:pPr>
       <w:rPr>
-        <w:rFonts w:ascii="Courier New" w:hAnsi="Courier New" w:cs="Courier New" w:hint="default"/>
+        <w:rFonts w:hint="default" w:ascii="Courier New" w:hAnsi="Courier New" w:cs="Courier New"/>
       </w:rPr>
     </w:lvl>
     <w:lvl w:ilvl="2" w:tplc="04090005" w:tentative="1">
@@ -210,7 +230,7 @@
         <w:ind w:left="2160" w:hanging="360"/>
       </w:pPr>
       <w:rPr>
-        <w:rFonts w:ascii="Wingdings" w:hAnsi="Wingdings" w:hint="default"/>
+        <w:rFonts w:hint="default" w:ascii="Wingdings" w:hAnsi="Wingdings"/>
       </w:rPr>
     </w:lvl>
     <w:lvl w:ilvl="3" w:tplc="04090001" w:tentative="1">
@@ -222,7 +242,7 @@
         <w:ind w:left="2880" w:hanging="360"/>
       </w:pPr>
       <w:rPr>
-        <w:rFonts w:ascii="Symbol" w:hAnsi="Symbol" w:hint="default"/>
+        <w:rFonts w:hint="default" w:ascii="Symbol" w:hAnsi="Symbol"/>
       </w:rPr>
     </w:lvl>
     <w:lvl w:ilvl="4" w:tplc="04090003" w:tentative="1">
@@ -234,7 +254,7 @@
         <w:ind w:left="3600" w:hanging="360"/>
       </w:pPr>
       <w:rPr>
-        <w:rFonts w:ascii="Courier New" w:hAnsi="Courier New" w:cs="Courier New" w:hint="default"/>
+        <w:rFonts w:hint="default" w:ascii="Courier New" w:hAnsi="Courier New" w:cs="Courier New"/>
       </w:rPr>
     </w:lvl>
     <w:lvl w:ilvl="5" w:tplc="04090005" w:tentative="1">
@@ -246,7 +266,7 @@
         <w:ind w:left="4320" w:hanging="360"/>
       </w:pPr>
       <w:rPr>
-        <w:rFonts w:ascii="Wingdings" w:hAnsi="Wingdings" w:hint="default"/>
+        <w:rFonts w:hint="default" w:ascii="Wingdings" w:hAnsi="Wingdings"/>
       </w:rPr>
     </w:lvl>
     <w:lvl w:ilvl="6" w:tplc="04090001" w:tentative="1">
@@ -258,7 +278,7 @@
         <w:ind w:left="5040" w:hanging="360"/>
       </w:pPr>
       <w:rPr>
-        <w:rFonts w:ascii="Symbol" w:hAnsi="Symbol" w:hint="default"/>
+        <w:rFonts w:hint="default" w:ascii="Symbol" w:hAnsi="Symbol"/>
       </w:rPr>
     </w:lvl>
     <w:lvl w:ilvl="7" w:tplc="04090003" w:tentative="1">
@@ -270,7 +290,7 @@
         <w:ind w:left="5760" w:hanging="360"/>
       </w:pPr>
       <w:rPr>
-        <w:rFonts w:ascii="Courier New" w:hAnsi="Courier New" w:cs="Courier New" w:hint="default"/>
+        <w:rFonts w:hint="default" w:ascii="Courier New" w:hAnsi="Courier New" w:cs="Courier New"/>
       </w:rPr>
     </w:lvl>
     <w:lvl w:ilvl="8" w:tplc="04090005" w:tentative="1">
@@ -282,7 +302,7 @@
         <w:ind w:left="6480" w:hanging="360"/>
       </w:pPr>
       <w:rPr>
-        <w:rFonts w:ascii="Wingdings" w:hAnsi="Wingdings" w:hint="default"/>
+        <w:rFonts w:hint="default" w:ascii="Wingdings" w:hAnsi="Wingdings"/>
       </w:rPr>
     </w:lvl>
   </w:abstractNum>
@@ -293,11 +313,11 @@
 </file>
 
 <file path=word/styles.xml><?xml version="1.0" encoding="utf-8"?>
-<w:styles xmlns:mc="http://schemas.openxmlformats.org/markup-compatibility/2006" xmlns:r="http://schemas.openxmlformats.org/officeDocument/2006/relationships" xmlns:w="http://schemas.openxmlformats.org/wordprocessingml/2006/main" xmlns:w14="http://schemas.microsoft.com/office/word/2010/wordml" xmlns:w15="http://schemas.microsoft.com/office/word/2012/wordml" xmlns:w16cex="http://schemas.microsoft.com/office/word/2018/wordml/cex" xmlns:w16cid="http://schemas.microsoft.com/office/word/2016/wordml/cid" xmlns:w16="http://schemas.microsoft.com/office/word/2018/wordml" xmlns:w16se="http://schemas.microsoft.com/office/word/2015/wordml/symex" mc:Ignorable="w14 w15 w16se w16cid w16 w16cex">
+<w:styles xmlns:wp14="http://schemas.microsoft.com/office/word/2010/wordprocessingDrawing" xmlns:mc="http://schemas.openxmlformats.org/markup-compatibility/2006" xmlns:r="http://schemas.openxmlformats.org/officeDocument/2006/relationships" xmlns:w="http://schemas.openxmlformats.org/wordprocessingml/2006/main" xmlns:w14="http://schemas.microsoft.com/office/word/2010/wordml" xmlns:w15="http://schemas.microsoft.com/office/word/2012/wordml" xmlns:w16cex="http://schemas.microsoft.com/office/word/2018/wordml/cex" xmlns:w16cid="http://schemas.microsoft.com/office/word/2016/wordml/cid" xmlns:w16="http://schemas.microsoft.com/office/word/2018/wordml" xmlns:w16se="http://schemas.microsoft.com/office/word/2015/wordml/symex" mc:Ignorable="w14 w15 w16se w16cid w16 w16cex wp14">
   <w:docDefaults>
     <w:rPrDefault>
       <w:rPr>
-        <w:rFonts w:asciiTheme="minorHAnsi" w:eastAsiaTheme="minorHAnsi" w:hAnsiTheme="minorHAnsi" w:cstheme="minorBidi"/>
+        <w:rFonts w:asciiTheme="minorHAnsi" w:hAnsiTheme="minorHAnsi" w:eastAsiaTheme="minorHAnsi" w:cstheme="minorBidi"/>
         <w:sz w:val="24"/>
         <w:szCs w:val="24"/>
         <w:lang w:val="en-US" w:eastAsia="en-US" w:bidi="ar-SA"/>
@@ -308,14 +328,14 @@
   <w:latentStyles w:defLockedState="0" w:defUIPriority="99" w:defSemiHidden="0" w:defUnhideWhenUsed="0" w:defQFormat="0" w:count="376">
     <w:lsdException w:name="Normal" w:uiPriority="0" w:qFormat="1"/>
     <w:lsdException w:name="heading 1" w:uiPriority="9" w:qFormat="1"/>
-    <w:lsdException w:name="heading 2" w:semiHidden="1" w:uiPriority="9" w:unhideWhenUsed="1" w:qFormat="1"/>
-    <w:lsdException w:name="heading 3" w:semiHidden="1" w:uiPriority="9" w:unhideWhenUsed="1" w:qFormat="1"/>
-    <w:lsdException w:name="heading 4" w:semiHidden="1" w:uiPriority="9" w:unhideWhenUsed="1" w:qFormat="1"/>
-    <w:lsdException w:name="heading 5" w:semiHidden="1" w:uiPriority="9" w:unhideWhenUsed="1" w:qFormat="1"/>
-    <w:lsdException w:name="heading 6" w:semiHidden="1" w:uiPriority="9" w:unhideWhenUsed="1" w:qFormat="1"/>
-    <w:lsdException w:name="heading 7" w:semiHidden="1" w:uiPriority="9" w:unhideWhenUsed="1" w:qFormat="1"/>
-    <w:lsdException w:name="heading 8" w:semiHidden="1" w:uiPriority="9" w:unhideWhenUsed="1" w:qFormat="1"/>
-    <w:lsdException w:name="heading 9" w:semiHidden="1" w:uiPriority="9" w:unhideWhenUsed="1" w:qFormat="1"/>
+    <w:lsdException w:name="heading 2" w:uiPriority="9" w:semiHidden="1" w:unhideWhenUsed="1" w:qFormat="1"/>
+    <w:lsdException w:name="heading 3" w:uiPriority="9" w:semiHidden="1" w:unhideWhenUsed="1" w:qFormat="1"/>
+    <w:lsdException w:name="heading 4" w:uiPriority="9" w:semiHidden="1" w:unhideWhenUsed="1" w:qFormat="1"/>
+    <w:lsdException w:name="heading 5" w:uiPriority="9" w:semiHidden="1" w:unhideWhenUsed="1" w:qFormat="1"/>
+    <w:lsdException w:name="heading 6" w:uiPriority="9" w:semiHidden="1" w:unhideWhenUsed="1" w:qFormat="1"/>
+    <w:lsdException w:name="heading 7" w:uiPriority="9" w:semiHidden="1" w:unhideWhenUsed="1" w:qFormat="1"/>
+    <w:lsdException w:name="heading 8" w:uiPriority="9" w:semiHidden="1" w:unhideWhenUsed="1" w:qFormat="1"/>
+    <w:lsdException w:name="heading 9" w:uiPriority="9" w:semiHidden="1" w:unhideWhenUsed="1" w:qFormat="1"/>
     <w:lsdException w:name="index 1" w:semiHidden="1" w:unhideWhenUsed="1"/>
     <w:lsdException w:name="index 2" w:semiHidden="1" w:unhideWhenUsed="1"/>
     <w:lsdException w:name="index 3" w:semiHidden="1" w:unhideWhenUsed="1"/>
@@ -325,22 +345,22 @@
     <w:lsdException w:name="index 7" w:semiHidden="1" w:unhideWhenUsed="1"/>
     <w:lsdException w:name="index 8" w:semiHidden="1" w:unhideWhenUsed="1"/>
     <w:lsdException w:name="index 9" w:semiHidden="1" w:unhideWhenUsed="1"/>
-    <w:lsdException w:name="toc 1" w:semiHidden="1" w:uiPriority="39" w:unhideWhenUsed="1"/>
-    <w:lsdException w:name="toc 2" w:semiHidden="1" w:uiPriority="39" w:unhideWhenUsed="1"/>
-    <w:lsdException w:name="toc 3" w:semiHidden="1" w:uiPriority="39" w:unhideWhenUsed="1"/>
-    <w:lsdException w:name="toc 4" w:semiHidden="1" w:uiPriority="39" w:unhideWhenUsed="1"/>
-    <w:lsdException w:name="toc 5" w:semiHidden="1" w:uiPriority="39" w:unhideWhenUsed="1"/>
-    <w:lsdException w:name="toc 6" w:semiHidden="1" w:uiPriority="39" w:unhideWhenUsed="1"/>
-    <w:lsdException w:name="toc 7" w:semiHidden="1" w:uiPriority="39" w:unhideWhenUsed="1"/>
-    <w:lsdException w:name="toc 8" w:semiHidden="1" w:uiPriority="39" w:unhideWhenUsed="1"/>
-    <w:lsdException w:name="toc 9" w:semiHidden="1" w:uiPriority="39" w:unhideWhenUsed="1"/>
+    <w:lsdException w:name="toc 1" w:uiPriority="39" w:semiHidden="1" w:unhideWhenUsed="1"/>
+    <w:lsdException w:name="toc 2" w:uiPriority="39" w:semiHidden="1" w:unhideWhenUsed="1"/>
+    <w:lsdException w:name="toc 3" w:uiPriority="39" w:semiHidden="1" w:unhideWhenUsed="1"/>
+    <w:lsdException w:name="toc 4" w:uiPriority="39" w:semiHidden="1" w:unhideWhenUsed="1"/>
+    <w:lsdException w:name="toc 5" w:uiPriority="39" w:semiHidden="1" w:unhideWhenUsed="1"/>
+    <w:lsdException w:name="toc 6" w:uiPriority="39" w:semiHidden="1" w:unhideWhenUsed="1"/>
+    <w:lsdException w:name="toc 7" w:uiPriority="39" w:semiHidden="1" w:unhideWhenUsed="1"/>
+    <w:lsdException w:name="toc 8" w:uiPriority="39" w:semiHidden="1" w:unhideWhenUsed="1"/>
+    <w:lsdException w:name="toc 9" w:uiPriority="39" w:semiHidden="1" w:unhideWhenUsed="1"/>
     <w:lsdException w:name="Normal Indent" w:semiHidden="1" w:unhideWhenUsed="1"/>
     <w:lsdException w:name="footnote text" w:semiHidden="1" w:unhideWhenUsed="1"/>
     <w:lsdException w:name="annotation text" w:semiHidden="1" w:unhideWhenUsed="1"/>
     <w:lsdException w:name="header" w:semiHidden="1" w:unhideWhenUsed="1"/>
     <w:lsdException w:name="footer" w:semiHidden="1" w:unhideWhenUsed="1"/>
     <w:lsdException w:name="index heading" w:semiHidden="1" w:unhideWhenUsed="1"/>
-    <w:lsdException w:name="caption" w:semiHidden="1" w:uiPriority="35" w:unhideWhenUsed="1" w:qFormat="1"/>
+    <w:lsdException w:name="caption" w:uiPriority="35" w:semiHidden="1" w:unhideWhenUsed="1" w:qFormat="1"/>
     <w:lsdException w:name="table of figures" w:semiHidden="1" w:unhideWhenUsed="1"/>
     <w:lsdException w:name="envelope address" w:semiHidden="1" w:unhideWhenUsed="1"/>
     <w:lsdException w:name="envelope return" w:semiHidden="1" w:unhideWhenUsed="1"/>
@@ -371,7 +391,7 @@
     <w:lsdException w:name="Title" w:uiPriority="10" w:qFormat="1"/>
     <w:lsdException w:name="Closing" w:semiHidden="1" w:unhideWhenUsed="1"/>
     <w:lsdException w:name="Signature" w:semiHidden="1" w:unhideWhenUsed="1"/>
-    <w:lsdException w:name="Default Paragraph Font" w:semiHidden="1" w:uiPriority="1" w:unhideWhenUsed="1"/>
+    <w:lsdException w:name="Default Paragraph Font" w:uiPriority="1" w:semiHidden="1" w:unhideWhenUsed="1"/>
     <w:lsdException w:name="Body Text" w:semiHidden="1" w:unhideWhenUsed="1"/>
     <w:lsdException w:name="Body Text Indent" w:semiHidden="1" w:unhideWhenUsed="1"/>
     <w:lsdException w:name="List Continue" w:semiHidden="1" w:unhideWhenUsed="1"/>
@@ -571,8 +591,8 @@
     <w:lsdException w:name="Subtle Reference" w:uiPriority="31" w:qFormat="1"/>
     <w:lsdException w:name="Intense Reference" w:uiPriority="32" w:qFormat="1"/>
     <w:lsdException w:name="Book Title" w:uiPriority="33" w:qFormat="1"/>
-    <w:lsdException w:name="Bibliography" w:semiHidden="1" w:uiPriority="37" w:unhideWhenUsed="1"/>
-    <w:lsdException w:name="TOC Heading" w:semiHidden="1" w:uiPriority="39" w:unhideWhenUsed="1" w:qFormat="1"/>
+    <w:lsdException w:name="Bibliography" w:uiPriority="37" w:semiHidden="1" w:unhideWhenUsed="1"/>
+    <w:lsdException w:name="TOC Heading" w:uiPriority="39" w:semiHidden="1" w:unhideWhenUsed="1" w:qFormat="1"/>
     <w:lsdException w:name="Plain Table 1" w:uiPriority="41"/>
     <w:lsdException w:name="Plain Table 2" w:uiPriority="42"/>
     <w:lsdException w:name="Plain Table 3" w:uiPriority="43"/>
@@ -683,17 +703,17 @@
     <w:lsdException w:name="Unresolved Mention" w:semiHidden="1" w:unhideWhenUsed="1"/>
     <w:lsdException w:name="Smart Link" w:semiHidden="1" w:unhideWhenUsed="1"/>
   </w:latentStyles>
-  <w:style w:type="paragraph" w:default="1" w:styleId="Normal">
+  <w:style w:type="paragraph" w:styleId="Normal" w:default="1">
     <w:name w:val="Normal"/>
     <w:qFormat/>
   </w:style>
-  <w:style w:type="character" w:default="1" w:styleId="DefaultParagraphFont">
+  <w:style w:type="character" w:styleId="DefaultParagraphFont" w:default="1">
     <w:name w:val="Default Paragraph Font"/>
     <w:uiPriority w:val="1"/>
     <w:semiHidden/>
     <w:unhideWhenUsed/>
   </w:style>
-  <w:style w:type="table" w:default="1" w:styleId="TableNormal">
+  <w:style w:type="table" w:styleId="TableNormal" w:default="1">
     <w:name w:val="Normal Table"/>
     <w:uiPriority w:val="99"/>
     <w:semiHidden/>
@@ -708,7 +728,7 @@
       </w:tblCellMar>
     </w:tblPr>
   </w:style>
-  <w:style w:type="numbering" w:default="1" w:styleId="NoList">
+  <w:style w:type="numbering" w:styleId="NoList" w:default="1">
     <w:name w:val="No List"/>
     <w:uiPriority w:val="99"/>
     <w:semiHidden/>
@@ -728,7 +748,7 @@
       </w:tabs>
     </w:pPr>
   </w:style>
-  <w:style w:type="character" w:customStyle="1" w:styleId="HeaderChar">
+  <w:style w:type="character" w:styleId="HeaderChar" w:customStyle="1">
     <w:name w:val="Header Char"/>
     <w:basedOn w:val="DefaultParagraphFont"/>
     <w:link w:val="Header"/>
@@ -749,7 +769,7 @@
       </w:tabs>
     </w:pPr>
   </w:style>
-  <w:style w:type="character" w:customStyle="1" w:styleId="FooterChar">
+  <w:style w:type="character" w:styleId="FooterChar" w:customStyle="1">
     <w:name w:val="Footer Char"/>
     <w:basedOn w:val="DefaultParagraphFont"/>
     <w:link w:val="Footer"/>

</xml_diff>